<commit_message>
Tema3 acceso a datos
</commit_message>
<xml_diff>
--- a/ProgramacionMoviles/Estructuras_React_Native.docx
+++ b/ProgramacionMoviles/Estructuras_React_Native.docx
@@ -45,6 +45,12 @@
         <w:t>useState</w:t>
       </w:r>
       <w:proofErr w:type="spellEnd"/>
+      <w:r>
+        <w:rPr>
+          <w:lang w:val="es-VE"/>
+        </w:rPr>
+        <w:t xml:space="preserve"> </w:t>
+      </w:r>
     </w:p>
     <w:p>
       <w:pPr>
@@ -150,7 +156,6 @@
         <w:t xml:space="preserve">] = </w:t>
       </w:r>
       <w:proofErr w:type="spellStart"/>
-      <w:proofErr w:type="gramStart"/>
       <w:r>
         <w:rPr>
           <w:lang w:val="es-VE"/>
@@ -162,14 +167,7 @@
         <w:rPr>
           <w:lang w:val="es-VE"/>
         </w:rPr>
-        <w:t>(</w:t>
-      </w:r>
-      <w:proofErr w:type="gramEnd"/>
-      <w:r>
-        <w:rPr>
-          <w:lang w:val="es-VE"/>
-        </w:rPr>
-        <w:t>0);</w:t>
+        <w:t>(0);</w:t>
       </w:r>
       <w:r>
         <w:rPr>
@@ -285,19 +283,11 @@
         <w:t>onPress</w:t>
       </w:r>
       <w:proofErr w:type="spellEnd"/>
-      <w:proofErr w:type="gramStart"/>
-      <w:r>
-        <w:rPr>
-          <w:lang w:val="es-VE"/>
-        </w:rPr>
-        <w:t>={</w:t>
-      </w:r>
-      <w:proofErr w:type="gramEnd"/>
-      <w:r>
-        <w:rPr>
-          <w:lang w:val="es-VE"/>
-        </w:rPr>
-        <w:t xml:space="preserve">() =&gt; </w:t>
+      <w:r>
+        <w:rPr>
+          <w:lang w:val="es-VE"/>
+        </w:rPr>
+        <w:t xml:space="preserve">={() =&gt; </w:t>
       </w:r>
       <w:proofErr w:type="spellStart"/>
       <w:r>
@@ -503,19 +493,11 @@
         <w:t>onPress</w:t>
       </w:r>
       <w:proofErr w:type="spellEnd"/>
-      <w:proofErr w:type="gramStart"/>
-      <w:r>
-        <w:rPr>
-          <w:lang w:val="es-VE"/>
-        </w:rPr>
-        <w:t>={</w:t>
-      </w:r>
-      <w:proofErr w:type="gramEnd"/>
-      <w:r>
-        <w:rPr>
-          <w:lang w:val="es-VE"/>
-        </w:rPr>
-        <w:t>() =&gt; ('Botón presionado')}&gt;&lt;Text&gt;</w:t>
+      <w:r>
+        <w:rPr>
+          <w:lang w:val="es-VE"/>
+        </w:rPr>
+        <w:t>={() =&gt; ('Botón presionado')}&gt;&lt;Text&gt;</w:t>
       </w:r>
       <w:proofErr w:type="spellStart"/>
       <w:r>
@@ -773,7 +755,6 @@
         <w:t>{</w:t>
       </w:r>
       <w:proofErr w:type="spellStart"/>
-      <w:proofErr w:type="gramStart"/>
       <w:r>
         <w:rPr>
           <w:lang w:val="es-VE"/>
@@ -785,14 +766,7 @@
         <w:rPr>
           <w:lang w:val="es-VE"/>
         </w:rPr>
-        <w:t>(</w:t>
-      </w:r>
-      <w:proofErr w:type="gramEnd"/>
-      <w:r>
-        <w:rPr>
-          <w:lang w:val="es-VE"/>
-        </w:rPr>
-        <w:t xml:space="preserve">(nombre, </w:t>
+        <w:t xml:space="preserve">((nombre, </w:t>
       </w:r>
       <w:proofErr w:type="spellStart"/>
       <w:r>
@@ -941,7 +915,6 @@
         <w:t xml:space="preserve">] = </w:t>
       </w:r>
       <w:proofErr w:type="spellStart"/>
-      <w:proofErr w:type="gramStart"/>
       <w:r>
         <w:rPr>
           <w:lang w:val="es-VE"/>
@@ -953,14 +926,7 @@
         <w:rPr>
           <w:lang w:val="es-VE"/>
         </w:rPr>
-        <w:t>(</w:t>
-      </w:r>
-      <w:proofErr w:type="gramEnd"/>
-      <w:r>
-        <w:rPr>
-          <w:lang w:val="es-VE"/>
-        </w:rPr>
-        <w:t>‘’)</w:t>
+        <w:t>(‘’)</w:t>
       </w:r>
       <w:r>
         <w:rPr>
@@ -1086,13 +1052,8 @@
       </w:r>
     </w:p>
     <w:p>
-      <w:proofErr w:type="gramStart"/>
-      <w:r>
-        <w:t>setArrayOriginal( nuevoArray</w:t>
-      </w:r>
-      <w:proofErr w:type="gramEnd"/>
-      <w:r>
-        <w:t>);</w:t>
+      <w:r>
+        <w:t>setArrayOriginal( nuevoArray);</w:t>
       </w:r>
     </w:p>
     <w:p>
@@ -1155,15 +1116,7 @@
       </w:r>
       <w:r>
         <w:br/>
-        <w:t xml:space="preserve">export default function </w:t>
-      </w:r>
-      <w:proofErr w:type="gramStart"/>
-      <w:r>
-        <w:t>Article(</w:t>
-      </w:r>
-      <w:proofErr w:type="gramEnd"/>
-      <w:r>
-        <w:t>{ title }) {</w:t>
+        <w:t>export default function Article({ title }) {</w:t>
       </w:r>
       <w:r>
         <w:br/>
@@ -1314,7 +1267,6 @@
         <w:t xml:space="preserve">      </w:t>
       </w:r>
       <w:proofErr w:type="spellStart"/>
-      <w:proofErr w:type="gramStart"/>
       <w:r>
         <w:rPr>
           <w:lang w:val="es-ES"/>
@@ -1326,14 +1278,7 @@
         <w:rPr>
           <w:lang w:val="es-ES"/>
         </w:rPr>
-        <w:t>(</w:t>
-      </w:r>
-      <w:proofErr w:type="gramEnd"/>
-      <w:r>
-        <w:rPr>
-          <w:lang w:val="es-ES"/>
-        </w:rPr>
-        <w:t>'Índice inválido'); </w:t>
+        <w:t>('Índice inválido'); </w:t>
       </w:r>
     </w:p>
     <w:p>
@@ -1724,7 +1669,6 @@
           <w:u w:val="single"/>
         </w:rPr>
       </w:pPr>
-      <w:proofErr w:type="gramStart"/>
       <w:r>
         <w:t xml:space="preserve">Lo  </w:t>
       </w:r>
@@ -1733,7 +1677,6 @@
         <w:t>mismo</w:t>
       </w:r>
       <w:proofErr w:type="spellEnd"/>
-      <w:proofErr w:type="gramEnd"/>
       <w:r>
         <w:t xml:space="preserve"> co</w:t>
       </w:r>
@@ -2876,6 +2819,7 @@
   <w:style w:type="character" w:default="1" w:styleId="Fuentedeprrafopredeter">
     <w:name w:val="Default Paragraph Font"/>
     <w:uiPriority w:val="1"/>
+    <w:semiHidden/>
     <w:unhideWhenUsed/>
   </w:style>
   <w:style w:type="table" w:default="1" w:styleId="Tablanormal">

</xml_diff>